<commit_message>
Update 15.05. Protokoll with tasks and update the same in Vorlage
</commit_message>
<xml_diff>
--- a/Projekthandbuch/Protokolle/Protokoll-2024_05_15.docx
+++ b/Projekthandbuch/Protokolle/Protokoll-2024_05_15.docx
@@ -2,15 +2,988 @@
 <file path=word/document.xml><?xml version="1.0" encoding="utf-8"?>
 <w:document xmlns:wpc="http://schemas.microsoft.com/office/word/2010/wordprocessingCanvas" xmlns:cx="http://schemas.microsoft.com/office/drawing/2014/chartex" xmlns:cx1="http://schemas.microsoft.com/office/drawing/2015/9/8/chartex" xmlns:cx2="http://schemas.microsoft.com/office/drawing/2015/10/21/chartex" xmlns:cx3="http://schemas.microsoft.com/office/drawing/2016/5/9/chartex" xmlns:cx4="http://schemas.microsoft.com/office/drawing/2016/5/10/chartex" xmlns:cx5="http://schemas.microsoft.com/office/drawing/2016/5/11/chartex" xmlns:cx6="http://schemas.microsoft.com/office/drawing/2016/5/12/chartex" xmlns:cx7="http://schemas.microsoft.com/office/drawing/2016/5/13/chartex" xmlns:cx8="http://schemas.microsoft.com/office/drawing/2016/5/14/chartex" xmlns:mc="http://schemas.openxmlformats.org/markup-compatibility/2006" xmlns:aink="http://schemas.microsoft.com/office/drawing/2016/ink" xmlns:am3d="http://schemas.microsoft.com/office/drawing/2017/model3d" xmlns:o="urn:schemas-microsoft-com:office:office" xmlns:oel="http://schemas.microsoft.com/office/2019/extlst" xmlns:r="http://schemas.openxmlformats.org/officeDocument/2006/relationships" xmlns:m="http://schemas.openxmlformats.org/officeDocument/2006/math" xmlns:v="urn:schemas-microsoft-com:vml" xmlns:wp14="http://schemas.microsoft.com/office/word/2010/wordprocessingDrawing" xmlns:wp="http://schemas.openxmlformats.org/drawingml/2006/wordprocessingDrawing" xmlns:w10="urn:schemas-microsoft-com:office:word" xmlns:w="http://schemas.openxmlformats.org/wordprocessingml/2006/main" xmlns:w14="http://schemas.microsoft.com/office/word/2010/wordml" xmlns:w15="http://schemas.microsoft.com/office/word/2012/wordml" xmlns:w16cex="http://schemas.microsoft.com/office/word/2018/wordml/cex" xmlns:w16cid="http://schemas.microsoft.com/office/word/2016/wordml/cid" xmlns:w16="http://schemas.microsoft.com/office/word/2018/wordml" xmlns:w16sdtdh="http://schemas.microsoft.com/office/word/2020/wordml/sdtdatahash" xmlns:w16se="http://schemas.microsoft.com/office/word/2015/wordml/symex" xmlns:wpg="http://schemas.microsoft.com/office/word/2010/wordprocessingGroup" xmlns:wpi="http://schemas.microsoft.com/office/word/2010/wordprocessingInk" xmlns:wne="http://schemas.microsoft.com/office/word/2006/wordml" xmlns:wps="http://schemas.microsoft.com/office/word/2010/wordprocessingShape" mc:Ignorable="w14 w15 w16se w16cid w16 w16cex w16sdtdh wp14">
   <w:body>
+    <w:p>
+      <w:pPr>
+        <w:spacing w:after="0"/>
+        <w:rPr>
+          <w:b/>
+          <w:bCs/>
+          <w:sz w:val="16"/>
+          <w:szCs w:val="16"/>
+          <w:u w:val="single"/>
+        </w:rPr>
+      </w:pPr>
+    </w:p>
+    <w:p>
+      <w:pPr>
+        <w:jc w:val="center"/>
+        <w:rPr>
+          <w:b/>
+          <w:bCs/>
+          <w:sz w:val="40"/>
+          <w:szCs w:val="40"/>
+          <w:u w:val="single"/>
+          <w:lang w:val="en-US"/>
+        </w:rPr>
+      </w:pPr>
+      <w:proofErr w:type="spellStart"/>
+      <w:r>
+        <w:rPr>
+          <w:b/>
+          <w:bCs/>
+          <w:sz w:val="40"/>
+          <w:szCs w:val="40"/>
+          <w:u w:val="single"/>
+          <w:lang w:val="en-US"/>
+        </w:rPr>
+        <w:t>Protokoll</w:t>
+      </w:r>
+      <w:proofErr w:type="spellEnd"/>
+      <w:r>
+        <w:rPr>
+          <w:b/>
+          <w:bCs/>
+          <w:sz w:val="40"/>
+          <w:szCs w:val="40"/>
+          <w:u w:val="single"/>
+          <w:lang w:val="en-US"/>
+        </w:rPr>
+        <w:t xml:space="preserve"> „Kick-Off-</w:t>
+      </w:r>
+      <w:proofErr w:type="gramStart"/>
+      <w:r>
+        <w:rPr>
+          <w:b/>
+          <w:bCs/>
+          <w:sz w:val="40"/>
+          <w:szCs w:val="40"/>
+          <w:u w:val="single"/>
+          <w:lang w:val="en-US"/>
+        </w:rPr>
+        <w:t xml:space="preserve">Meeting“ </w:t>
+      </w:r>
+      <w:proofErr w:type="spellStart"/>
+      <w:r>
+        <w:rPr>
+          <w:b/>
+          <w:bCs/>
+          <w:sz w:val="40"/>
+          <w:szCs w:val="40"/>
+          <w:u w:val="single"/>
+          <w:lang w:val="en-US"/>
+        </w:rPr>
+        <w:t>vom</w:t>
+      </w:r>
+      <w:proofErr w:type="spellEnd"/>
+      <w:proofErr w:type="gramEnd"/>
+      <w:r>
+        <w:rPr>
+          <w:b/>
+          <w:bCs/>
+          <w:sz w:val="40"/>
+          <w:szCs w:val="40"/>
+          <w:u w:val="single"/>
+          <w:lang w:val="en-US"/>
+        </w:rPr>
+        <w:t xml:space="preserve"> 15.05.2024</w:t>
+      </w:r>
+    </w:p>
+    <w:p>
+      <w:pPr>
+        <w:spacing w:after="0"/>
+        <w:rPr>
+          <w:sz w:val="16"/>
+          <w:szCs w:val="16"/>
+          <w:lang w:val="en-US"/>
+        </w:rPr>
+      </w:pPr>
+    </w:p>
+    <w:p>
+      <w:r>
+        <w:t>Zeitraum:</w:t>
+      </w:r>
+      <w:r>
+        <w:tab/>
+      </w:r>
+      <w:r>
+        <w:tab/>
+        <w:t>08:30-09:</w:t>
+      </w:r>
+      <w:r>
+        <w:t>0</w:t>
+      </w:r>
+      <w:r>
+        <w:t>0 Uhr</w:t>
+      </w:r>
+    </w:p>
+    <w:p>
+      <w:r>
+        <w:t>Ort:</w:t>
+      </w:r>
+      <w:r>
+        <w:tab/>
+      </w:r>
+      <w:r>
+        <w:tab/>
+      </w:r>
+      <w:r>
+        <w:tab/>
+        <w:t>DHBW Karlsruhe</w:t>
+      </w:r>
+    </w:p>
+    <w:p>
+      <w:pPr>
+        <w:spacing w:line="240" w:lineRule="auto"/>
+      </w:pPr>
+      <w:r>
+        <w:t>Teilnehmer:</w:t>
+      </w:r>
+      <w:r>
+        <w:tab/>
+      </w:r>
+      <w:r>
+        <w:tab/>
+        <w:t xml:space="preserve">Leon Fertig, Matteo </w:t>
+      </w:r>
+      <w:proofErr w:type="spellStart"/>
+      <w:r>
+        <w:t>Kosina</w:t>
+      </w:r>
+      <w:proofErr w:type="spellEnd"/>
+      <w:r>
+        <w:t>, Marius Kurth</w:t>
+      </w:r>
+    </w:p>
+    <w:p>
+      <w:pPr>
+        <w:spacing w:line="240" w:lineRule="auto"/>
+      </w:pPr>
+    </w:p>
+    <w:p>
+      <w:pPr>
+        <w:spacing w:line="240" w:lineRule="auto"/>
+      </w:pPr>
+      <w:r>
+        <w:t>Thema:</w:t>
+      </w:r>
+      <w:r>
+        <w:tab/>
+      </w:r>
+      <w:r>
+        <w:tab/>
+      </w:r>
+      <w:r>
+        <w:tab/>
+        <w:t>Kick-Off</w:t>
+      </w:r>
+    </w:p>
+    <w:p>
+      <w:pPr>
+        <w:spacing w:after="0" w:line="240" w:lineRule="auto"/>
+      </w:pPr>
+      <w:r>
+        <w:t>Tagesordnung:</w:t>
+      </w:r>
+      <w:r>
+        <w:tab/>
+      </w:r>
+      <w:r>
+        <w:tab/>
+        <w:t xml:space="preserve">1.  </w:t>
+      </w:r>
+    </w:p>
+    <w:p>
+      <w:pPr>
+        <w:spacing w:after="0" w:line="240" w:lineRule="auto"/>
+      </w:pPr>
+    </w:p>
+    <w:p>
+      <w:pPr>
+        <w:spacing w:after="0" w:line="240" w:lineRule="auto"/>
+      </w:pPr>
+      <w:r>
+        <w:t>Beschlüsse</w:t>
+      </w:r>
+      <w:r>
+        <w:t>:</w:t>
+      </w:r>
+      <w:r>
+        <w:tab/>
+      </w:r>
+      <w:r>
+        <w:tab/>
+      </w:r>
+    </w:p>
+    <w:p>
+      <w:pPr>
+        <w:pStyle w:val="ListParagraph"/>
+        <w:numPr>
+          <w:ilvl w:val="0"/>
+          <w:numId w:val="1"/>
+        </w:numPr>
+        <w:spacing w:after="0" w:line="240" w:lineRule="auto"/>
+      </w:pPr>
+      <w:proofErr w:type="spellStart"/>
+      <w:r>
+        <w:t>Github</w:t>
+      </w:r>
+      <w:proofErr w:type="spellEnd"/>
+      <w:r>
+        <w:t xml:space="preserve">-Strategie: </w:t>
+      </w:r>
+      <w:proofErr w:type="spellStart"/>
+      <w:r>
+        <w:t>Dev</w:t>
+      </w:r>
+      <w:proofErr w:type="spellEnd"/>
+      <w:r>
+        <w:t>-, Feature-</w:t>
+      </w:r>
+      <w:proofErr w:type="spellStart"/>
+      <w:r>
+        <w:t>branches</w:t>
+      </w:r>
+      <w:proofErr w:type="spellEnd"/>
+      <w:r>
+        <w:t xml:space="preserve"> etc.</w:t>
+      </w:r>
+    </w:p>
+    <w:p>
+      <w:pPr>
+        <w:pStyle w:val="ListParagraph"/>
+        <w:numPr>
+          <w:ilvl w:val="0"/>
+          <w:numId w:val="1"/>
+        </w:numPr>
+        <w:spacing w:after="0" w:line="240" w:lineRule="auto"/>
+      </w:pPr>
+      <w:r>
+        <w:t>Aufteilung des Teams:</w:t>
+      </w:r>
+    </w:p>
+    <w:p>
+      <w:pPr>
+        <w:spacing w:after="0" w:line="240" w:lineRule="auto"/>
+      </w:pPr>
+      <w:r>
+        <w:tab/>
+      </w:r>
+      <w:r>
+        <w:tab/>
+      </w:r>
+      <w:r>
+        <w:tab/>
+      </w:r>
+      <w:r>
+        <w:tab/>
+        <w:t>Projektmanager: Leon</w:t>
+      </w:r>
+    </w:p>
+    <w:p>
+      <w:pPr>
+        <w:spacing w:after="0" w:line="240" w:lineRule="auto"/>
+      </w:pPr>
+      <w:r>
+        <w:tab/>
+      </w:r>
+      <w:r>
+        <w:tab/>
+      </w:r>
+      <w:r>
+        <w:tab/>
+      </w:r>
+      <w:r>
+        <w:tab/>
+        <w:t>Developer: Marius, Matteo</w:t>
+      </w:r>
+    </w:p>
+    <w:p>
+      <w:pPr>
+        <w:pStyle w:val="ListParagraph"/>
+        <w:numPr>
+          <w:ilvl w:val="0"/>
+          <w:numId w:val="1"/>
+        </w:numPr>
+        <w:spacing w:after="0" w:line="240" w:lineRule="auto"/>
+      </w:pPr>
+      <w:r>
+        <w:t>Logo-Erstellung: Marius</w:t>
+      </w:r>
+    </w:p>
+    <w:p>
+      <w:pPr>
+        <w:pStyle w:val="ListParagraph"/>
+        <w:numPr>
+          <w:ilvl w:val="0"/>
+          <w:numId w:val="1"/>
+        </w:numPr>
+        <w:spacing w:after="0" w:line="240" w:lineRule="auto"/>
+      </w:pPr>
+      <w:r>
+        <w:t>Genereller Aufbau:</w:t>
+      </w:r>
+    </w:p>
+    <w:p>
+      <w:pPr>
+        <w:pStyle w:val="ListParagraph"/>
+        <w:numPr>
+          <w:ilvl w:val="1"/>
+          <w:numId w:val="1"/>
+        </w:numPr>
+        <w:spacing w:after="0" w:line="240" w:lineRule="auto"/>
+      </w:pPr>
+      <w:r>
+        <w:t>Strikte Trennung Backend-Frontend</w:t>
+      </w:r>
+    </w:p>
+    <w:p>
+      <w:pPr>
+        <w:pStyle w:val="ListParagraph"/>
+        <w:numPr>
+          <w:ilvl w:val="1"/>
+          <w:numId w:val="1"/>
+        </w:numPr>
+        <w:spacing w:after="0" w:line="240" w:lineRule="auto"/>
+      </w:pPr>
+      <w:r>
+        <w:t>Backend: Go</w:t>
+      </w:r>
+    </w:p>
+    <w:p>
+      <w:pPr>
+        <w:pStyle w:val="ListParagraph"/>
+        <w:numPr>
+          <w:ilvl w:val="1"/>
+          <w:numId w:val="1"/>
+        </w:numPr>
+        <w:spacing w:after="0" w:line="240" w:lineRule="auto"/>
+      </w:pPr>
+      <w:r>
+        <w:t>Frontend: XSLT -&gt; HTML</w:t>
+      </w:r>
+    </w:p>
+    <w:p>
+      <w:pPr>
+        <w:pStyle w:val="ListParagraph"/>
+        <w:numPr>
+          <w:ilvl w:val="1"/>
+          <w:numId w:val="1"/>
+        </w:numPr>
+        <w:spacing w:after="0" w:line="240" w:lineRule="auto"/>
+      </w:pPr>
+      <w:r>
+        <w:t>Datenhaltung: XML</w:t>
+      </w:r>
+    </w:p>
+    <w:p>
+      <w:pPr>
+        <w:pStyle w:val="ListParagraph"/>
+        <w:numPr>
+          <w:ilvl w:val="0"/>
+          <w:numId w:val="1"/>
+        </w:numPr>
+        <w:spacing w:after="0" w:line="240" w:lineRule="auto"/>
+      </w:pPr>
+      <w:r>
+        <w:t>Zeitplan:</w:t>
+      </w:r>
+    </w:p>
+    <w:p>
+      <w:pPr>
+        <w:pStyle w:val="ListParagraph"/>
+        <w:numPr>
+          <w:ilvl w:val="1"/>
+          <w:numId w:val="1"/>
+        </w:numPr>
+        <w:spacing w:after="0" w:line="240" w:lineRule="auto"/>
+      </w:pPr>
+      <w:r>
+        <w:t>Programmierende: 21.06.2024</w:t>
+      </w:r>
+    </w:p>
+    <w:p>
+      <w:pPr>
+        <w:pStyle w:val="ListParagraph"/>
+        <w:numPr>
+          <w:ilvl w:val="1"/>
+          <w:numId w:val="1"/>
+        </w:numPr>
+        <w:spacing w:after="0" w:line="240" w:lineRule="auto"/>
+      </w:pPr>
+      <w:r>
+        <w:t>Abschluss: 26.06.2024</w:t>
+      </w:r>
+    </w:p>
+    <w:p>
+      <w:pPr>
+        <w:spacing w:after="0" w:line="240" w:lineRule="auto"/>
+      </w:pPr>
+    </w:p>
+    <w:p>
+      <w:pPr>
+        <w:spacing w:after="0" w:line="240" w:lineRule="auto"/>
+      </w:pPr>
+      <w:r>
+        <w:t>Wichtige Fragen:</w:t>
+      </w:r>
+      <w:r>
+        <w:tab/>
+      </w:r>
+      <w:proofErr w:type="spellStart"/>
+      <w:r>
+        <w:t>Röt</w:t>
+      </w:r>
+      <w:r>
+        <w:t>h</w:t>
+      </w:r>
+      <w:r>
+        <w:t>ig</w:t>
+      </w:r>
+      <w:proofErr w:type="spellEnd"/>
+      <w:r>
+        <w:t xml:space="preserve">: </w:t>
+      </w:r>
+    </w:p>
+    <w:p>
+      <w:pPr>
+        <w:pStyle w:val="ListParagraph"/>
+        <w:numPr>
+          <w:ilvl w:val="1"/>
+          <w:numId w:val="1"/>
+        </w:numPr>
+        <w:spacing w:after="0" w:line="240" w:lineRule="auto"/>
+      </w:pPr>
+      <w:r>
+        <w:t>Abgabedatum Projekt?</w:t>
+      </w:r>
+    </w:p>
+    <w:p>
+      <w:pPr>
+        <w:pStyle w:val="ListParagraph"/>
+        <w:numPr>
+          <w:ilvl w:val="1"/>
+          <w:numId w:val="1"/>
+        </w:numPr>
+        <w:spacing w:after="0" w:line="240" w:lineRule="auto"/>
+      </w:pPr>
+      <w:r>
+        <w:t>Frontend auch direkt in HTML (ohne XSLT) erlaubt?</w:t>
+      </w:r>
+    </w:p>
+    <w:p>
+      <w:pPr>
+        <w:spacing w:after="0" w:line="240" w:lineRule="auto"/>
+      </w:pPr>
+    </w:p>
+    <w:p>
+      <w:pPr>
+        <w:spacing w:after="0" w:line="240" w:lineRule="auto"/>
+      </w:pPr>
+      <w:r>
+        <w:t>Aufgaben:</w:t>
+      </w:r>
+      <w:r>
+        <w:tab/>
+      </w:r>
+      <w:r>
+        <w:tab/>
+        <w:t>bis zum nächsten Meeting:</w:t>
+      </w:r>
+    </w:p>
+    <w:p>
+      <w:pPr>
+        <w:pStyle w:val="ListParagraph"/>
+        <w:numPr>
+          <w:ilvl w:val="0"/>
+          <w:numId w:val="2"/>
+        </w:numPr>
+        <w:spacing w:after="0" w:line="240" w:lineRule="auto"/>
+        <w:rPr>
+          <w:lang w:val="en-US"/>
+        </w:rPr>
+      </w:pPr>
+      <w:bookmarkStart w:id="0" w:name="_Hlk167352357"/>
+      <w:r>
+        <w:rPr>
+          <w:lang w:val="en-US"/>
+        </w:rPr>
+        <w:t>Proof of Concept (POC) der APIs</w:t>
+      </w:r>
+      <w:r>
+        <w:rPr>
+          <w:lang w:val="en-US"/>
+        </w:rPr>
+        <w:t xml:space="preserve"> (</w:t>
+      </w:r>
+      <w:proofErr w:type="spellStart"/>
+      <w:r>
+        <w:rPr>
+          <w:lang w:val="en-US"/>
+        </w:rPr>
+        <w:t>OpenWeatherMap</w:t>
+      </w:r>
+      <w:proofErr w:type="spellEnd"/>
+      <w:r>
+        <w:rPr>
+          <w:lang w:val="en-US"/>
+        </w:rPr>
+        <w:t xml:space="preserve">, OpenStreetMap, </w:t>
+      </w:r>
+      <w:proofErr w:type="spellStart"/>
+      <w:r>
+        <w:rPr>
+          <w:lang w:val="en-US"/>
+        </w:rPr>
+        <w:t>OpenMeteo</w:t>
+      </w:r>
+      <w:proofErr w:type="spellEnd"/>
+      <w:r>
+        <w:rPr>
+          <w:lang w:val="en-US"/>
+        </w:rPr>
+        <w:t>)</w:t>
+      </w:r>
+      <w:r>
+        <w:rPr>
+          <w:lang w:val="en-US"/>
+        </w:rPr>
+        <w:t>:</w:t>
+      </w:r>
+    </w:p>
+    <w:p>
+      <w:pPr>
+        <w:pStyle w:val="ListParagraph"/>
+        <w:numPr>
+          <w:ilvl w:val="3"/>
+          <w:numId w:val="2"/>
+        </w:numPr>
+        <w:spacing w:after="0" w:line="240" w:lineRule="auto"/>
+      </w:pPr>
+      <w:r>
+        <w:rPr>
+          <w:lang w:val="en-US"/>
+        </w:rPr>
+        <w:t>W</w:t>
+      </w:r>
+      <w:proofErr w:type="spellStart"/>
+      <w:r>
+        <w:t>elche</w:t>
+      </w:r>
+      <w:proofErr w:type="spellEnd"/>
+      <w:r>
+        <w:t xml:space="preserve"> Daten liefern sie</w:t>
+      </w:r>
+      <w:r>
+        <w:t>?</w:t>
+      </w:r>
+    </w:p>
+    <w:p>
+      <w:pPr>
+        <w:pStyle w:val="ListParagraph"/>
+        <w:numPr>
+          <w:ilvl w:val="3"/>
+          <w:numId w:val="2"/>
+        </w:numPr>
+        <w:spacing w:after="0" w:line="240" w:lineRule="auto"/>
+      </w:pPr>
+      <w:r>
+        <w:t>Sind sie kostenlos nutzbar (</w:t>
+      </w:r>
+      <w:r>
+        <w:t xml:space="preserve">wenn ja, </w:t>
+      </w:r>
+      <w:r>
+        <w:t>in welchem Umfang)</w:t>
+      </w:r>
+      <w:r>
+        <w:t>?</w:t>
+      </w:r>
+    </w:p>
+    <w:p>
+      <w:pPr>
+        <w:pStyle w:val="ListParagraph"/>
+        <w:numPr>
+          <w:ilvl w:val="3"/>
+          <w:numId w:val="2"/>
+        </w:numPr>
+        <w:spacing w:after="0" w:line="240" w:lineRule="auto"/>
+      </w:pPr>
+      <w:r>
+        <w:t>Sind sie passend für unsere Projektidee?</w:t>
+      </w:r>
+    </w:p>
+    <w:bookmarkEnd w:id="0"/>
+    <w:p>
+      <w:pPr>
+        <w:pStyle w:val="ListParagraph"/>
+        <w:numPr>
+          <w:ilvl w:val="0"/>
+          <w:numId w:val="2"/>
+        </w:numPr>
+        <w:spacing w:after="0" w:line="240" w:lineRule="auto"/>
+      </w:pPr>
+      <w:r>
+        <w:t>Design-Entwurf + Entwurf des User-Flows</w:t>
+      </w:r>
+    </w:p>
+    <w:p>
+      <w:pPr>
+        <w:spacing w:after="0" w:line="240" w:lineRule="auto"/>
+        <w:ind w:left="2160"/>
+      </w:pPr>
+    </w:p>
     <w:p/>
     <w:sectPr>
+      <w:headerReference w:type="default" r:id="rId7"/>
+      <w:footerReference w:type="default" r:id="rId8"/>
       <w:pgSz w:w="11906" w:h="16838"/>
-      <w:pgMar w:top="1440" w:right="1440" w:bottom="1440" w:left="1440" w:header="708" w:footer="708" w:gutter="0"/>
+      <w:pgMar w:top="1417" w:right="1417" w:bottom="1134" w:left="1417" w:header="708" w:footer="708" w:gutter="0"/>
       <w:cols w:space="708"/>
       <w:docGrid w:linePitch="360"/>
     </w:sectPr>
   </w:body>
 </w:document>
+</file>
+
+<file path=word/endnotes.xml><?xml version="1.0" encoding="utf-8"?>
+<w:endnotes xmlns:wpc="http://schemas.microsoft.com/office/word/2010/wordprocessingCanvas" xmlns:cx="http://schemas.microsoft.com/office/drawing/2014/chartex" xmlns:cx1="http://schemas.microsoft.com/office/drawing/2015/9/8/chartex" xmlns:cx2="http://schemas.microsoft.com/office/drawing/2015/10/21/chartex" xmlns:cx3="http://schemas.microsoft.com/office/drawing/2016/5/9/chartex" xmlns:cx4="http://schemas.microsoft.com/office/drawing/2016/5/10/chartex" xmlns:cx5="http://schemas.microsoft.com/office/drawing/2016/5/11/chartex" xmlns:cx6="http://schemas.microsoft.com/office/drawing/2016/5/12/chartex" xmlns:cx7="http://schemas.microsoft.com/office/drawing/2016/5/13/chartex" xmlns:cx8="http://schemas.microsoft.com/office/drawing/2016/5/14/chartex" xmlns:mc="http://schemas.openxmlformats.org/markup-compatibility/2006" xmlns:aink="http://schemas.microsoft.com/office/drawing/2016/ink" xmlns:am3d="http://schemas.microsoft.com/office/drawing/2017/model3d" xmlns:o="urn:schemas-microsoft-com:office:office" xmlns:oel="http://schemas.microsoft.com/office/2019/extlst" xmlns:r="http://schemas.openxmlformats.org/officeDocument/2006/relationships" xmlns:m="http://schemas.openxmlformats.org/officeDocument/2006/math" xmlns:v="urn:schemas-microsoft-com:vml" xmlns:wp14="http://schemas.microsoft.com/office/word/2010/wordprocessingDrawing" xmlns:wp="http://schemas.openxmlformats.org/drawingml/2006/wordprocessingDrawing" xmlns:w10="urn:schemas-microsoft-com:office:word" xmlns:w="http://schemas.openxmlformats.org/wordprocessingml/2006/main" xmlns:w14="http://schemas.microsoft.com/office/word/2010/wordml" xmlns:w15="http://schemas.microsoft.com/office/word/2012/wordml" xmlns:w16cex="http://schemas.microsoft.com/office/word/2018/wordml/cex" xmlns:w16cid="http://schemas.microsoft.com/office/word/2016/wordml/cid" xmlns:w16="http://schemas.microsoft.com/office/word/2018/wordml" xmlns:w16sdtdh="http://schemas.microsoft.com/office/word/2020/wordml/sdtdatahash" xmlns:w16se="http://schemas.microsoft.com/office/word/2015/wordml/symex" xmlns:wpg="http://schemas.microsoft.com/office/word/2010/wordprocessingGroup" xmlns:wpi="http://schemas.microsoft.com/office/word/2010/wordprocessingInk" xmlns:wne="http://schemas.microsoft.com/office/word/2006/wordml" xmlns:wps="http://schemas.microsoft.com/office/word/2010/wordprocessingShape" mc:Ignorable="w14 w15 w16se w16cid w16 w16cex w16sdtdh wp14">
+  <w:endnote w:type="separator" w:id="-1">
+    <w:p>
+      <w:pPr>
+        <w:spacing w:after="0" w:line="240" w:lineRule="auto"/>
+      </w:pPr>
+      <w:r>
+        <w:separator/>
+      </w:r>
+    </w:p>
+  </w:endnote>
+  <w:endnote w:type="continuationSeparator" w:id="0">
+    <w:p>
+      <w:pPr>
+        <w:spacing w:after="0" w:line="240" w:lineRule="auto"/>
+      </w:pPr>
+      <w:r>
+        <w:continuationSeparator/>
+      </w:r>
+    </w:p>
+  </w:endnote>
+</w:endnotes>
+</file>
+
+<file path=word/footer1.xml><?xml version="1.0" encoding="utf-8"?>
+<w:ftr xmlns:wpc="http://schemas.microsoft.com/office/word/2010/wordprocessingCanvas" xmlns:cx="http://schemas.microsoft.com/office/drawing/2014/chartex" xmlns:cx1="http://schemas.microsoft.com/office/drawing/2015/9/8/chartex" xmlns:cx2="http://schemas.microsoft.com/office/drawing/2015/10/21/chartex" xmlns:cx3="http://schemas.microsoft.com/office/drawing/2016/5/9/chartex" xmlns:cx4="http://schemas.microsoft.com/office/drawing/2016/5/10/chartex" xmlns:cx5="http://schemas.microsoft.com/office/drawing/2016/5/11/chartex" xmlns:cx6="http://schemas.microsoft.com/office/drawing/2016/5/12/chartex" xmlns:cx7="http://schemas.microsoft.com/office/drawing/2016/5/13/chartex" xmlns:cx8="http://schemas.microsoft.com/office/drawing/2016/5/14/chartex" xmlns:mc="http://schemas.openxmlformats.org/markup-compatibility/2006" xmlns:aink="http://schemas.microsoft.com/office/drawing/2016/ink" xmlns:am3d="http://schemas.microsoft.com/office/drawing/2017/model3d" xmlns:o="urn:schemas-microsoft-com:office:office" xmlns:oel="http://schemas.microsoft.com/office/2019/extlst" xmlns:r="http://schemas.openxmlformats.org/officeDocument/2006/relationships" xmlns:m="http://schemas.openxmlformats.org/officeDocument/2006/math" xmlns:v="urn:schemas-microsoft-com:vml" xmlns:wp14="http://schemas.microsoft.com/office/word/2010/wordprocessingDrawing" xmlns:wp="http://schemas.openxmlformats.org/drawingml/2006/wordprocessingDrawing" xmlns:w10="urn:schemas-microsoft-com:office:word" xmlns:w="http://schemas.openxmlformats.org/wordprocessingml/2006/main" xmlns:w14="http://schemas.microsoft.com/office/word/2010/wordml" xmlns:w15="http://schemas.microsoft.com/office/word/2012/wordml" xmlns:w16cex="http://schemas.microsoft.com/office/word/2018/wordml/cex" xmlns:w16cid="http://schemas.microsoft.com/office/word/2016/wordml/cid" xmlns:w16="http://schemas.microsoft.com/office/word/2018/wordml" xmlns:w16sdtdh="http://schemas.microsoft.com/office/word/2020/wordml/sdtdatahash" xmlns:w16se="http://schemas.microsoft.com/office/word/2015/wordml/symex" xmlns:wpg="http://schemas.microsoft.com/office/word/2010/wordprocessingGroup" xmlns:wpi="http://schemas.microsoft.com/office/word/2010/wordprocessingInk" xmlns:wne="http://schemas.microsoft.com/office/word/2006/wordml" xmlns:wps="http://schemas.microsoft.com/office/word/2010/wordprocessingShape" mc:Ignorable="w14 w15 w16se w16cid w16 w16cex w16sdtdh wp14">
+  <w:p>
+    <w:pPr>
+      <w:pStyle w:val="Footer"/>
+      <w:rPr>
+        <w:b/>
+        <w:u w:val="single"/>
+      </w:rPr>
+    </w:pPr>
+    <w:r>
+      <w:rPr>
+        <w:b/>
+        <w:u w:val="single"/>
+      </w:rPr>
+      <w:t>Anhang:</w:t>
+    </w:r>
+  </w:p>
+  <w:p>
+    <w:pPr>
+      <w:pStyle w:val="Footer"/>
+    </w:pPr>
+    <w:r>
+      <w:t>-</w:t>
+    </w:r>
+  </w:p>
+</w:ftr>
+</file>
+
+<file path=word/footnotes.xml><?xml version="1.0" encoding="utf-8"?>
+<w:footnotes xmlns:wpc="http://schemas.microsoft.com/office/word/2010/wordprocessingCanvas" xmlns:cx="http://schemas.microsoft.com/office/drawing/2014/chartex" xmlns:cx1="http://schemas.microsoft.com/office/drawing/2015/9/8/chartex" xmlns:cx2="http://schemas.microsoft.com/office/drawing/2015/10/21/chartex" xmlns:cx3="http://schemas.microsoft.com/office/drawing/2016/5/9/chartex" xmlns:cx4="http://schemas.microsoft.com/office/drawing/2016/5/10/chartex" xmlns:cx5="http://schemas.microsoft.com/office/drawing/2016/5/11/chartex" xmlns:cx6="http://schemas.microsoft.com/office/drawing/2016/5/12/chartex" xmlns:cx7="http://schemas.microsoft.com/office/drawing/2016/5/13/chartex" xmlns:cx8="http://schemas.microsoft.com/office/drawing/2016/5/14/chartex" xmlns:mc="http://schemas.openxmlformats.org/markup-compatibility/2006" xmlns:aink="http://schemas.microsoft.com/office/drawing/2016/ink" xmlns:am3d="http://schemas.microsoft.com/office/drawing/2017/model3d" xmlns:o="urn:schemas-microsoft-com:office:office" xmlns:oel="http://schemas.microsoft.com/office/2019/extlst" xmlns:r="http://schemas.openxmlformats.org/officeDocument/2006/relationships" xmlns:m="http://schemas.openxmlformats.org/officeDocument/2006/math" xmlns:v="urn:schemas-microsoft-com:vml" xmlns:wp14="http://schemas.microsoft.com/office/word/2010/wordprocessingDrawing" xmlns:wp="http://schemas.openxmlformats.org/drawingml/2006/wordprocessingDrawing" xmlns:w10="urn:schemas-microsoft-com:office:word" xmlns:w="http://schemas.openxmlformats.org/wordprocessingml/2006/main" xmlns:w14="http://schemas.microsoft.com/office/word/2010/wordml" xmlns:w15="http://schemas.microsoft.com/office/word/2012/wordml" xmlns:w16cex="http://schemas.microsoft.com/office/word/2018/wordml/cex" xmlns:w16cid="http://schemas.microsoft.com/office/word/2016/wordml/cid" xmlns:w16="http://schemas.microsoft.com/office/word/2018/wordml" xmlns:w16sdtdh="http://schemas.microsoft.com/office/word/2020/wordml/sdtdatahash" xmlns:w16se="http://schemas.microsoft.com/office/word/2015/wordml/symex" xmlns:wpg="http://schemas.microsoft.com/office/word/2010/wordprocessingGroup" xmlns:wpi="http://schemas.microsoft.com/office/word/2010/wordprocessingInk" xmlns:wne="http://schemas.microsoft.com/office/word/2006/wordml" xmlns:wps="http://schemas.microsoft.com/office/word/2010/wordprocessingShape" mc:Ignorable="w14 w15 w16se w16cid w16 w16cex w16sdtdh wp14">
+  <w:footnote w:type="separator" w:id="-1">
+    <w:p>
+      <w:pPr>
+        <w:spacing w:after="0" w:line="240" w:lineRule="auto"/>
+      </w:pPr>
+      <w:r>
+        <w:separator/>
+      </w:r>
+    </w:p>
+  </w:footnote>
+  <w:footnote w:type="continuationSeparator" w:id="0">
+    <w:p>
+      <w:pPr>
+        <w:spacing w:after="0" w:line="240" w:lineRule="auto"/>
+      </w:pPr>
+      <w:r>
+        <w:continuationSeparator/>
+      </w:r>
+    </w:p>
+  </w:footnote>
+</w:footnotes>
+</file>
+
+<file path=word/header1.xml><?xml version="1.0" encoding="utf-8"?>
+<w:hdr xmlns:wpc="http://schemas.microsoft.com/office/word/2010/wordprocessingCanvas" xmlns:cx="http://schemas.microsoft.com/office/drawing/2014/chartex" xmlns:cx1="http://schemas.microsoft.com/office/drawing/2015/9/8/chartex" xmlns:cx2="http://schemas.microsoft.com/office/drawing/2015/10/21/chartex" xmlns:cx3="http://schemas.microsoft.com/office/drawing/2016/5/9/chartex" xmlns:cx4="http://schemas.microsoft.com/office/drawing/2016/5/10/chartex" xmlns:cx5="http://schemas.microsoft.com/office/drawing/2016/5/11/chartex" xmlns:cx6="http://schemas.microsoft.com/office/drawing/2016/5/12/chartex" xmlns:cx7="http://schemas.microsoft.com/office/drawing/2016/5/13/chartex" xmlns:cx8="http://schemas.microsoft.com/office/drawing/2016/5/14/chartex" xmlns:mc="http://schemas.openxmlformats.org/markup-compatibility/2006" xmlns:aink="http://schemas.microsoft.com/office/drawing/2016/ink" xmlns:am3d="http://schemas.microsoft.com/office/drawing/2017/model3d" xmlns:o="urn:schemas-microsoft-com:office:office" xmlns:oel="http://schemas.microsoft.com/office/2019/extlst" xmlns:r="http://schemas.openxmlformats.org/officeDocument/2006/relationships" xmlns:m="http://schemas.openxmlformats.org/officeDocument/2006/math" xmlns:v="urn:schemas-microsoft-com:vml" xmlns:wp14="http://schemas.microsoft.com/office/word/2010/wordprocessingDrawing" xmlns:wp="http://schemas.openxmlformats.org/drawingml/2006/wordprocessingDrawing" xmlns:w10="urn:schemas-microsoft-com:office:word" xmlns:w="http://schemas.openxmlformats.org/wordprocessingml/2006/main" xmlns:w14="http://schemas.microsoft.com/office/word/2010/wordml" xmlns:w15="http://schemas.microsoft.com/office/word/2012/wordml" xmlns:w16cex="http://schemas.microsoft.com/office/word/2018/wordml/cex" xmlns:w16cid="http://schemas.microsoft.com/office/word/2016/wordml/cid" xmlns:w16="http://schemas.microsoft.com/office/word/2018/wordml" xmlns:w16sdtdh="http://schemas.microsoft.com/office/word/2020/wordml/sdtdatahash" xmlns:w16se="http://schemas.microsoft.com/office/word/2015/wordml/symex" xmlns:wpg="http://schemas.microsoft.com/office/word/2010/wordprocessingGroup" xmlns:wpi="http://schemas.microsoft.com/office/word/2010/wordprocessingInk" xmlns:wne="http://schemas.microsoft.com/office/word/2006/wordml" xmlns:wps="http://schemas.microsoft.com/office/word/2010/wordprocessingShape" mc:Ignorable="w14 w15 w16se w16cid w16 w16cex w16sdtdh wp14">
+  <w:p>
+    <w:pPr>
+      <w:pStyle w:val="Header"/>
+    </w:pPr>
+    <w:r>
+      <w:t>Protokollführer: Leon Fertig</w:t>
+    </w:r>
+    <w:r>
+      <w:tab/>
+    </w:r>
+    <w:r>
+      <w:tab/>
+    </w:r>
+    <w:r>
+      <w:t>15.05.2024</w:t>
+    </w:r>
+  </w:p>
+  <w:p>
+    <w:pPr>
+      <w:pStyle w:val="Header"/>
+    </w:pPr>
+  </w:p>
+</w:hdr>
+</file>
+
+<file path=word/numbering.xml><?xml version="1.0" encoding="utf-8"?>
+<w:numbering xmlns:wpc="http://schemas.microsoft.com/office/word/2010/wordprocessingCanvas" xmlns:cx="http://schemas.microsoft.com/office/drawing/2014/chartex" xmlns:cx1="http://schemas.microsoft.com/office/drawing/2015/9/8/chartex" xmlns:cx2="http://schemas.microsoft.com/office/drawing/2015/10/21/chartex" xmlns:cx3="http://schemas.microsoft.com/office/drawing/2016/5/9/chartex" xmlns:cx4="http://schemas.microsoft.com/office/drawing/2016/5/10/chartex" xmlns:cx5="http://schemas.microsoft.com/office/drawing/2016/5/11/chartex" xmlns:cx6="http://schemas.microsoft.com/office/drawing/2016/5/12/chartex" xmlns:cx7="http://schemas.microsoft.com/office/drawing/2016/5/13/chartex" xmlns:cx8="http://schemas.microsoft.com/office/drawing/2016/5/14/chartex" xmlns:mc="http://schemas.openxmlformats.org/markup-compatibility/2006" xmlns:aink="http://schemas.microsoft.com/office/drawing/2016/ink" xmlns:am3d="http://schemas.microsoft.com/office/drawing/2017/model3d" xmlns:o="urn:schemas-microsoft-com:office:office" xmlns:oel="http://schemas.microsoft.com/office/2019/extlst" xmlns:r="http://schemas.openxmlformats.org/officeDocument/2006/relationships" xmlns:m="http://schemas.openxmlformats.org/officeDocument/2006/math" xmlns:v="urn:schemas-microsoft-com:vml" xmlns:wp14="http://schemas.microsoft.com/office/word/2010/wordprocessingDrawing" xmlns:wp="http://schemas.openxmlformats.org/drawingml/2006/wordprocessingDrawing" xmlns:w10="urn:schemas-microsoft-com:office:word" xmlns:w="http://schemas.openxmlformats.org/wordprocessingml/2006/main" xmlns:w14="http://schemas.microsoft.com/office/word/2010/wordml" xmlns:w15="http://schemas.microsoft.com/office/word/2012/wordml" xmlns:w16cex="http://schemas.microsoft.com/office/word/2018/wordml/cex" xmlns:w16cid="http://schemas.microsoft.com/office/word/2016/wordml/cid" xmlns:w16="http://schemas.microsoft.com/office/word/2018/wordml" xmlns:w16sdtdh="http://schemas.microsoft.com/office/word/2020/wordml/sdtdatahash" xmlns:w16se="http://schemas.microsoft.com/office/word/2015/wordml/symex" xmlns:wpg="http://schemas.microsoft.com/office/word/2010/wordprocessingGroup" xmlns:wpi="http://schemas.microsoft.com/office/word/2010/wordprocessingInk" xmlns:wne="http://schemas.microsoft.com/office/word/2006/wordml" xmlns:wps="http://schemas.microsoft.com/office/word/2010/wordprocessingShape" mc:Ignorable="w14 w15 w16se w16cid w16 w16cex w16sdtdh wp14">
+  <w:abstractNum w:abstractNumId="0" w15:restartNumberingAfterBreak="0">
+    <w:nsid w:val="418B2BB1"/>
+    <w:multiLevelType w:val="hybridMultilevel"/>
+    <w:tmpl w:val="A49A5674"/>
+    <w:lvl w:ilvl="0" w:tplc="585ADE72">
+      <w:numFmt w:val="bullet"/>
+      <w:lvlText w:val="-"/>
+      <w:lvlJc w:val="left"/>
+      <w:pPr>
+        <w:ind w:left="2520" w:hanging="360"/>
+      </w:pPr>
+      <w:rPr>
+        <w:rFonts w:ascii="Aptos" w:eastAsiaTheme="minorHAnsi" w:hAnsi="Aptos" w:cstheme="minorBidi" w:hint="default"/>
+      </w:rPr>
+    </w:lvl>
+    <w:lvl w:ilvl="1" w:tplc="04090003">
+      <w:start w:val="1"/>
+      <w:numFmt w:val="bullet"/>
+      <w:lvlText w:val="o"/>
+      <w:lvlJc w:val="left"/>
+      <w:pPr>
+        <w:ind w:left="1440" w:hanging="360"/>
+      </w:pPr>
+      <w:rPr>
+        <w:rFonts w:ascii="Courier New" w:hAnsi="Courier New" w:cs="Courier New" w:hint="default"/>
+      </w:rPr>
+    </w:lvl>
+    <w:lvl w:ilvl="2" w:tplc="04090005">
+      <w:start w:val="1"/>
+      <w:numFmt w:val="bullet"/>
+      <w:lvlText w:val=""/>
+      <w:lvlJc w:val="left"/>
+      <w:pPr>
+        <w:ind w:left="2160" w:hanging="360"/>
+      </w:pPr>
+      <w:rPr>
+        <w:rFonts w:ascii="Wingdings" w:hAnsi="Wingdings" w:hint="default"/>
+      </w:rPr>
+    </w:lvl>
+    <w:lvl w:ilvl="3" w:tplc="04090001">
+      <w:start w:val="1"/>
+      <w:numFmt w:val="bullet"/>
+      <w:lvlText w:val=""/>
+      <w:lvlJc w:val="left"/>
+      <w:pPr>
+        <w:ind w:left="2880" w:hanging="360"/>
+      </w:pPr>
+      <w:rPr>
+        <w:rFonts w:ascii="Symbol" w:hAnsi="Symbol" w:hint="default"/>
+      </w:rPr>
+    </w:lvl>
+    <w:lvl w:ilvl="4" w:tplc="04090003">
+      <w:start w:val="1"/>
+      <w:numFmt w:val="bullet"/>
+      <w:lvlText w:val="o"/>
+      <w:lvlJc w:val="left"/>
+      <w:pPr>
+        <w:ind w:left="3600" w:hanging="360"/>
+      </w:pPr>
+      <w:rPr>
+        <w:rFonts w:ascii="Courier New" w:hAnsi="Courier New" w:cs="Courier New" w:hint="default"/>
+      </w:rPr>
+    </w:lvl>
+    <w:lvl w:ilvl="5" w:tplc="04090005" w:tentative="1">
+      <w:start w:val="1"/>
+      <w:numFmt w:val="bullet"/>
+      <w:lvlText w:val=""/>
+      <w:lvlJc w:val="left"/>
+      <w:pPr>
+        <w:ind w:left="4320" w:hanging="360"/>
+      </w:pPr>
+      <w:rPr>
+        <w:rFonts w:ascii="Wingdings" w:hAnsi="Wingdings" w:hint="default"/>
+      </w:rPr>
+    </w:lvl>
+    <w:lvl w:ilvl="6" w:tplc="04090001" w:tentative="1">
+      <w:start w:val="1"/>
+      <w:numFmt w:val="bullet"/>
+      <w:lvlText w:val=""/>
+      <w:lvlJc w:val="left"/>
+      <w:pPr>
+        <w:ind w:left="5040" w:hanging="360"/>
+      </w:pPr>
+      <w:rPr>
+        <w:rFonts w:ascii="Symbol" w:hAnsi="Symbol" w:hint="default"/>
+      </w:rPr>
+    </w:lvl>
+    <w:lvl w:ilvl="7" w:tplc="04090003" w:tentative="1">
+      <w:start w:val="1"/>
+      <w:numFmt w:val="bullet"/>
+      <w:lvlText w:val="o"/>
+      <w:lvlJc w:val="left"/>
+      <w:pPr>
+        <w:ind w:left="5760" w:hanging="360"/>
+      </w:pPr>
+      <w:rPr>
+        <w:rFonts w:ascii="Courier New" w:hAnsi="Courier New" w:cs="Courier New" w:hint="default"/>
+      </w:rPr>
+    </w:lvl>
+    <w:lvl w:ilvl="8" w:tplc="04090005" w:tentative="1">
+      <w:start w:val="1"/>
+      <w:numFmt w:val="bullet"/>
+      <w:lvlText w:val=""/>
+      <w:lvlJc w:val="left"/>
+      <w:pPr>
+        <w:ind w:left="6480" w:hanging="360"/>
+      </w:pPr>
+      <w:rPr>
+        <w:rFonts w:ascii="Wingdings" w:hAnsi="Wingdings" w:hint="default"/>
+      </w:rPr>
+    </w:lvl>
+  </w:abstractNum>
+  <w:abstractNum w:abstractNumId="1" w15:restartNumberingAfterBreak="0">
+    <w:nsid w:val="62DF4454"/>
+    <w:multiLevelType w:val="hybridMultilevel"/>
+    <w:tmpl w:val="469E82DA"/>
+    <w:lvl w:ilvl="0" w:tplc="585ADE72">
+      <w:numFmt w:val="bullet"/>
+      <w:lvlText w:val="-"/>
+      <w:lvlJc w:val="left"/>
+      <w:pPr>
+        <w:ind w:left="2520" w:hanging="360"/>
+      </w:pPr>
+      <w:rPr>
+        <w:rFonts w:ascii="Aptos" w:eastAsiaTheme="minorHAnsi" w:hAnsi="Aptos" w:cstheme="minorBidi" w:hint="default"/>
+      </w:rPr>
+    </w:lvl>
+    <w:lvl w:ilvl="1" w:tplc="04090003">
+      <w:start w:val="1"/>
+      <w:numFmt w:val="bullet"/>
+      <w:lvlText w:val="o"/>
+      <w:lvlJc w:val="left"/>
+      <w:pPr>
+        <w:ind w:left="3240" w:hanging="360"/>
+      </w:pPr>
+      <w:rPr>
+        <w:rFonts w:ascii="Courier New" w:hAnsi="Courier New" w:cs="Courier New" w:hint="default"/>
+      </w:rPr>
+    </w:lvl>
+    <w:lvl w:ilvl="2" w:tplc="04090005" w:tentative="1">
+      <w:start w:val="1"/>
+      <w:numFmt w:val="bullet"/>
+      <w:lvlText w:val=""/>
+      <w:lvlJc w:val="left"/>
+      <w:pPr>
+        <w:ind w:left="3960" w:hanging="360"/>
+      </w:pPr>
+      <w:rPr>
+        <w:rFonts w:ascii="Wingdings" w:hAnsi="Wingdings" w:hint="default"/>
+      </w:rPr>
+    </w:lvl>
+    <w:lvl w:ilvl="3" w:tplc="04090001" w:tentative="1">
+      <w:start w:val="1"/>
+      <w:numFmt w:val="bullet"/>
+      <w:lvlText w:val=""/>
+      <w:lvlJc w:val="left"/>
+      <w:pPr>
+        <w:ind w:left="4680" w:hanging="360"/>
+      </w:pPr>
+      <w:rPr>
+        <w:rFonts w:ascii="Symbol" w:hAnsi="Symbol" w:hint="default"/>
+      </w:rPr>
+    </w:lvl>
+    <w:lvl w:ilvl="4" w:tplc="04090003" w:tentative="1">
+      <w:start w:val="1"/>
+      <w:numFmt w:val="bullet"/>
+      <w:lvlText w:val="o"/>
+      <w:lvlJc w:val="left"/>
+      <w:pPr>
+        <w:ind w:left="5400" w:hanging="360"/>
+      </w:pPr>
+      <w:rPr>
+        <w:rFonts w:ascii="Courier New" w:hAnsi="Courier New" w:cs="Courier New" w:hint="default"/>
+      </w:rPr>
+    </w:lvl>
+    <w:lvl w:ilvl="5" w:tplc="04090005" w:tentative="1">
+      <w:start w:val="1"/>
+      <w:numFmt w:val="bullet"/>
+      <w:lvlText w:val=""/>
+      <w:lvlJc w:val="left"/>
+      <w:pPr>
+        <w:ind w:left="6120" w:hanging="360"/>
+      </w:pPr>
+      <w:rPr>
+        <w:rFonts w:ascii="Wingdings" w:hAnsi="Wingdings" w:hint="default"/>
+      </w:rPr>
+    </w:lvl>
+    <w:lvl w:ilvl="6" w:tplc="04090001" w:tentative="1">
+      <w:start w:val="1"/>
+      <w:numFmt w:val="bullet"/>
+      <w:lvlText w:val=""/>
+      <w:lvlJc w:val="left"/>
+      <w:pPr>
+        <w:ind w:left="6840" w:hanging="360"/>
+      </w:pPr>
+      <w:rPr>
+        <w:rFonts w:ascii="Symbol" w:hAnsi="Symbol" w:hint="default"/>
+      </w:rPr>
+    </w:lvl>
+    <w:lvl w:ilvl="7" w:tplc="04090003" w:tentative="1">
+      <w:start w:val="1"/>
+      <w:numFmt w:val="bullet"/>
+      <w:lvlText w:val="o"/>
+      <w:lvlJc w:val="left"/>
+      <w:pPr>
+        <w:ind w:left="7560" w:hanging="360"/>
+      </w:pPr>
+      <w:rPr>
+        <w:rFonts w:ascii="Courier New" w:hAnsi="Courier New" w:cs="Courier New" w:hint="default"/>
+      </w:rPr>
+    </w:lvl>
+    <w:lvl w:ilvl="8" w:tplc="04090005" w:tentative="1">
+      <w:start w:val="1"/>
+      <w:numFmt w:val="bullet"/>
+      <w:lvlText w:val=""/>
+      <w:lvlJc w:val="left"/>
+      <w:pPr>
+        <w:ind w:left="8280" w:hanging="360"/>
+      </w:pPr>
+      <w:rPr>
+        <w:rFonts w:ascii="Wingdings" w:hAnsi="Wingdings" w:hint="default"/>
+      </w:rPr>
+    </w:lvl>
+  </w:abstractNum>
+  <w:num w:numId="1" w16cid:durableId="585649584">
+    <w:abstractNumId w:val="1"/>
+  </w:num>
+  <w:num w:numId="2" w16cid:durableId="2056807672">
+    <w:abstractNumId w:val="0"/>
+  </w:num>
+</w:numbering>
 </file>
 
 <file path=word/styles.xml><?xml version="1.0" encoding="utf-8"?>
@@ -409,6 +1382,17 @@
   <w:style w:type="paragraph" w:default="1" w:styleId="Normal">
     <w:name w:val="Normal"/>
     <w:qFormat/>
+    <w:rsid w:val="002511A5"/>
+    <w:pPr>
+      <w:spacing w:after="160" w:line="259" w:lineRule="auto"/>
+    </w:pPr>
+    <w:rPr>
+      <w:kern w:val="0"/>
+      <w:sz w:val="22"/>
+      <w:szCs w:val="22"/>
+      <w:lang w:val="de-DE"/>
+      <w14:ligatures w14:val="none"/>
+    </w:rPr>
   </w:style>
   <w:style w:type="paragraph" w:styleId="Heading1">
     <w:name w:val="heading 1"/>
@@ -799,7 +1783,6 @@
       <w:numPr>
         <w:ilvl w:val="1"/>
       </w:numPr>
-      <w:spacing w:after="160"/>
     </w:pPr>
     <w:rPr>
       <w:rFonts w:eastAsiaTheme="majorEastAsia" w:cstheme="majorBidi"/>
@@ -832,7 +1815,7 @@
     <w:qFormat/>
     <w:rsid w:val="00074FD3"/>
     <w:pPr>
-      <w:spacing w:before="160" w:after="160"/>
+      <w:spacing w:before="160"/>
       <w:jc w:val="center"/>
     </w:pPr>
     <w:rPr>
@@ -923,6 +1906,64 @@
       <w:smallCaps/>
       <w:color w:val="0F4761" w:themeColor="accent1" w:themeShade="BF"/>
       <w:spacing w:val="5"/>
+    </w:rPr>
+  </w:style>
+  <w:style w:type="paragraph" w:styleId="Header">
+    <w:name w:val="header"/>
+    <w:basedOn w:val="Normal"/>
+    <w:link w:val="HeaderChar"/>
+    <w:uiPriority w:val="99"/>
+    <w:unhideWhenUsed/>
+    <w:rsid w:val="002511A5"/>
+    <w:pPr>
+      <w:tabs>
+        <w:tab w:val="center" w:pos="4536"/>
+        <w:tab w:val="right" w:pos="9072"/>
+      </w:tabs>
+      <w:spacing w:after="0" w:line="240" w:lineRule="auto"/>
+    </w:pPr>
+  </w:style>
+  <w:style w:type="character" w:customStyle="1" w:styleId="HeaderChar">
+    <w:name w:val="Header Char"/>
+    <w:basedOn w:val="DefaultParagraphFont"/>
+    <w:link w:val="Header"/>
+    <w:uiPriority w:val="99"/>
+    <w:rsid w:val="002511A5"/>
+    <w:rPr>
+      <w:kern w:val="0"/>
+      <w:sz w:val="22"/>
+      <w:szCs w:val="22"/>
+      <w:lang w:val="de-DE"/>
+      <w14:ligatures w14:val="none"/>
+    </w:rPr>
+  </w:style>
+  <w:style w:type="paragraph" w:styleId="Footer">
+    <w:name w:val="footer"/>
+    <w:basedOn w:val="Normal"/>
+    <w:link w:val="FooterChar"/>
+    <w:uiPriority w:val="99"/>
+    <w:unhideWhenUsed/>
+    <w:rsid w:val="002511A5"/>
+    <w:pPr>
+      <w:tabs>
+        <w:tab w:val="center" w:pos="4536"/>
+        <w:tab w:val="right" w:pos="9072"/>
+      </w:tabs>
+      <w:spacing w:after="0" w:line="240" w:lineRule="auto"/>
+    </w:pPr>
+  </w:style>
+  <w:style w:type="character" w:customStyle="1" w:styleId="FooterChar">
+    <w:name w:val="Footer Char"/>
+    <w:basedOn w:val="DefaultParagraphFont"/>
+    <w:link w:val="Footer"/>
+    <w:uiPriority w:val="99"/>
+    <w:rsid w:val="002511A5"/>
+    <w:rPr>
+      <w:kern w:val="0"/>
+      <w:sz w:val="22"/>
+      <w:szCs w:val="22"/>
+      <w:lang w:val="de-DE"/>
+      <w14:ligatures w14:val="none"/>
     </w:rPr>
   </w:style>
 </w:styles>

</xml_diff>